<commit_message>
logo, imagens, e area agente
</commit_message>
<xml_diff>
--- a/Arquivos Diversos/Guia Instrução Para o Usuário do SIstema R.docx
+++ b/Arquivos Diversos/Guia Instrução Para o Usuário do SIstema R.docx
@@ -8000,54 +8000,30 @@
           <w:noProof/>
           <w:color w:val="000000"/>
         </w:rPr>
-        <w:drawing>
-          <wp:inline distT="0" distB="0" distL="0" distR="0">
-            <wp:extent cx="3048000" cy="2438400"/>
-            <wp:effectExtent l="0" t="0" r="0" b="0"/>
-            <wp:docPr id="2" name="Imagem 2" descr="C:\Users\Manhã\Downloads\Nova_2 (2).png"/>
-            <wp:cNvGraphicFramePr>
-              <a:graphicFrameLocks xmlns:a="http://schemas.openxmlformats.org/drawingml/2006/main" noChangeAspect="1"/>
-            </wp:cNvGraphicFramePr>
-            <a:graphic xmlns:a="http://schemas.openxmlformats.org/drawingml/2006/main">
-              <a:graphicData uri="http://schemas.openxmlformats.org/drawingml/2006/picture">
-                <pic:pic xmlns:pic="http://schemas.openxmlformats.org/drawingml/2006/picture">
-                  <pic:nvPicPr>
-                    <pic:cNvPr id="0" name="Picture 2" descr="C:\Users\Manhã\Downloads\Nova_2 (2).png"/>
-                    <pic:cNvPicPr>
-                      <a:picLocks noChangeAspect="1" noChangeArrowheads="1"/>
-                    </pic:cNvPicPr>
-                  </pic:nvPicPr>
-                  <pic:blipFill>
-                    <a:blip r:embed="rId9" cstate="print">
-                      <a:extLst>
-                        <a:ext uri="{28A0092B-C50C-407E-A947-70E740481C1C}">
-                          <a14:useLocalDpi xmlns:a14="http://schemas.microsoft.com/office/drawing/2010/main" val="0"/>
-                        </a:ext>
-                      </a:extLst>
-                    </a:blip>
-                    <a:srcRect/>
-                    <a:stretch>
-                      <a:fillRect/>
-                    </a:stretch>
-                  </pic:blipFill>
-                  <pic:spPr bwMode="auto">
-                    <a:xfrm>
-                      <a:off x="0" y="0"/>
-                      <a:ext cx="3048000" cy="2438400"/>
-                    </a:xfrm>
-                    <a:prstGeom prst="rect">
-                      <a:avLst/>
-                    </a:prstGeom>
-                    <a:noFill/>
-                    <a:ln>
-                      <a:noFill/>
-                    </a:ln>
-                  </pic:spPr>
-                </pic:pic>
-              </a:graphicData>
-            </a:graphic>
-          </wp:inline>
-        </w:drawing>
+        <w:pict>
+          <v:shapetype id="_x0000_t75" coordsize="21600,21600" o:spt="75" o:preferrelative="t" path="m@4@5l@4@11@9@11@9@5xe" filled="f" stroked="f">
+            <v:stroke joinstyle="miter"/>
+            <v:formulas>
+              <v:f eqn="if lineDrawn pixelLineWidth 0"/>
+              <v:f eqn="sum @0 1 0"/>
+              <v:f eqn="sum 0 0 @1"/>
+              <v:f eqn="prod @2 1 2"/>
+              <v:f eqn="prod @3 21600 pixelWidth"/>
+              <v:f eqn="prod @3 21600 pixelHeight"/>
+              <v:f eqn="sum @0 0 1"/>
+              <v:f eqn="prod @6 1 2"/>
+              <v:f eqn="prod @7 21600 pixelWidth"/>
+              <v:f eqn="sum @8 21600 0"/>
+              <v:f eqn="prod @7 21600 pixelHeight"/>
+              <v:f eqn="sum @10 21600 0"/>
+            </v:formulas>
+            <v:path o:extrusionok="f" gradientshapeok="t" o:connecttype="rect"/>
+            <o:lock v:ext="edit" aspectratio="t"/>
+          </v:shapetype>
+          <v:shape id="_x0000_i1032" type="#_x0000_t75" style="width:5in;height:262.95pt">
+            <v:imagedata r:id="rId9" o:title="logo2"/>
+          </v:shape>
+        </w:pict>
       </w:r>
     </w:p>
     <w:p>
@@ -8158,7 +8134,6 @@
           <w:sz w:val="24"/>
           <w:szCs w:val="24"/>
         </w:rPr>
-        <w:lastRenderedPageBreak/>
         <w:t>Tutorial</w:t>
       </w:r>
       <w:r>
@@ -8228,7 +8203,61 @@
           <w:sz w:val="24"/>
           <w:szCs w:val="24"/>
         </w:rPr>
-        <w:t xml:space="preserve">O desenvolvedor terá todos os privilégios de desenvolvedor e administrador. O desenvolvedor consegue fazer qualquer tipo de gerenciamento no sistema. Ele poderá gerenciar, pesquisar e visualizar usuários, consegue cadastrar, alterar, desativar, excluir usuários. Gerenciar, pesquisar e visualizar animais, emitir relatórios, irá gerenciar, pesquisar e visualizar unidade integradas, consegue criar, alterar, desativar, excluir unidades, mudar o código fonte e atualizar funcionalidades do sistema. </w:t>
+        <w:t>O desenvolvedor te</w:t>
+      </w:r>
+      <w:r>
+        <w:rPr>
+          <w:rFonts w:ascii="Times New Roman" w:eastAsia="Times New Roman" w:hAnsi="Times New Roman" w:cs="Times New Roman"/>
+          <w:color w:val="000000"/>
+          <w:sz w:val="24"/>
+          <w:szCs w:val="24"/>
+        </w:rPr>
+        <w:t>m</w:t>
+      </w:r>
+      <w:r>
+        <w:rPr>
+          <w:rFonts w:ascii="Times New Roman" w:eastAsia="Times New Roman" w:hAnsi="Times New Roman" w:cs="Times New Roman"/>
+          <w:color w:val="000000"/>
+          <w:sz w:val="24"/>
+          <w:szCs w:val="24"/>
+        </w:rPr>
+        <w:t xml:space="preserve"> todos os privilégios de desenvolvedor e administrador. </w:t>
+      </w:r>
+      <w:r>
+        <w:rPr>
+          <w:rFonts w:ascii="Times New Roman" w:eastAsia="Times New Roman" w:hAnsi="Times New Roman" w:cs="Times New Roman"/>
+          <w:color w:val="000000"/>
+          <w:sz w:val="24"/>
+          <w:szCs w:val="24"/>
+        </w:rPr>
+        <w:t>Ele</w:t>
+      </w:r>
+      <w:r>
+        <w:rPr>
+          <w:rFonts w:ascii="Times New Roman" w:eastAsia="Times New Roman" w:hAnsi="Times New Roman" w:cs="Times New Roman"/>
+          <w:color w:val="000000"/>
+          <w:sz w:val="24"/>
+          <w:szCs w:val="24"/>
+        </w:rPr>
+        <w:t xml:space="preserve"> consegue fazer qualquer tip</w:t>
+      </w:r>
+      <w:r>
+        <w:rPr>
+          <w:rFonts w:ascii="Times New Roman" w:eastAsia="Times New Roman" w:hAnsi="Times New Roman" w:cs="Times New Roman"/>
+          <w:color w:val="000000"/>
+          <w:sz w:val="24"/>
+          <w:szCs w:val="24"/>
+        </w:rPr>
+        <w:t>o de gerenciamento no sistema. Po</w:t>
+      </w:r>
+      <w:r>
+        <w:rPr>
+          <w:rFonts w:ascii="Times New Roman" w:eastAsia="Times New Roman" w:hAnsi="Times New Roman" w:cs="Times New Roman"/>
+          <w:color w:val="000000"/>
+          <w:sz w:val="24"/>
+          <w:szCs w:val="24"/>
+        </w:rPr>
+        <w:t xml:space="preserve">derá gerenciar, pesquisar e visualizar usuários, consegue cadastrar, alterar, desativar, excluir usuários. Gerenciar, pesquisar e visualizar animais, emitir relatórios, irá gerenciar, pesquisar e visualizar unidade integradas, consegue criar, alterar, desativar, excluir unidades, mudar o código fonte e atualizar funcionalidades do sistema. </w:t>
       </w:r>
     </w:p>
     <w:p>
@@ -8354,7 +8383,63 @@
           <w:sz w:val="24"/>
           <w:szCs w:val="24"/>
         </w:rPr>
-        <w:t>A ferramenta utilizada pelo desenvolvedor são MySQL, Workbench Development Administra</w:t>
+        <w:t>A</w:t>
+      </w:r>
+      <w:r>
+        <w:rPr>
+          <w:rFonts w:ascii="Times New Roman" w:eastAsia="Times New Roman" w:hAnsi="Times New Roman" w:cs="Times New Roman"/>
+          <w:color w:val="000000"/>
+          <w:sz w:val="24"/>
+          <w:szCs w:val="24"/>
+        </w:rPr>
+        <w:t>s</w:t>
+      </w:r>
+      <w:r>
+        <w:rPr>
+          <w:rFonts w:ascii="Times New Roman" w:eastAsia="Times New Roman" w:hAnsi="Times New Roman" w:cs="Times New Roman"/>
+          <w:color w:val="000000"/>
+          <w:sz w:val="24"/>
+          <w:szCs w:val="24"/>
+        </w:rPr>
+        <w:t xml:space="preserve"> ferramenta</w:t>
+      </w:r>
+      <w:r>
+        <w:rPr>
+          <w:rFonts w:ascii="Times New Roman" w:eastAsia="Times New Roman" w:hAnsi="Times New Roman" w:cs="Times New Roman"/>
+          <w:color w:val="000000"/>
+          <w:sz w:val="24"/>
+          <w:szCs w:val="24"/>
+        </w:rPr>
+        <w:t>s</w:t>
+      </w:r>
+      <w:r>
+        <w:rPr>
+          <w:rFonts w:ascii="Times New Roman" w:eastAsia="Times New Roman" w:hAnsi="Times New Roman" w:cs="Times New Roman"/>
+          <w:color w:val="000000"/>
+          <w:sz w:val="24"/>
+          <w:szCs w:val="24"/>
+        </w:rPr>
+        <w:t xml:space="preserve"> utilizada</w:t>
+      </w:r>
+      <w:r>
+        <w:rPr>
+          <w:rFonts w:ascii="Times New Roman" w:eastAsia="Times New Roman" w:hAnsi="Times New Roman" w:cs="Times New Roman"/>
+          <w:color w:val="000000"/>
+          <w:sz w:val="24"/>
+          <w:szCs w:val="24"/>
+        </w:rPr>
+        <w:t>sb</w:t>
+      </w:r>
+      <w:bookmarkStart w:id="11" w:name="_GoBack"/>
+      <w:bookmarkEnd w:id="11"/>
+      <w:r>
+        <w:rPr>
+          <w:rFonts w:ascii="Times New Roman" w:eastAsia="Times New Roman" w:hAnsi="Times New Roman" w:cs="Times New Roman"/>
+          <w:color w:val="000000"/>
+          <w:sz w:val="24"/>
+          <w:szCs w:val="24"/>
+        </w:rPr>
+        <w:t xml:space="preserve"> pelo desenvolvedor são MySQL, Workbench Development Administra</w:t>
       </w:r>
       <w:r>
         <w:rPr>
@@ -8419,6 +8504,7 @@
           <w:noProof/>
           <w:color w:val="000000"/>
         </w:rPr>
+        <w:lastRenderedPageBreak/>
         <w:drawing>
           <wp:inline distT="0" distB="0" distL="0" distR="0" wp14:anchorId="320F6762" wp14:editId="13FDD712">
             <wp:extent cx="4429125" cy="3607391"/>
@@ -8518,56 +8604,56 @@
           <w:sz w:val="24"/>
           <w:szCs w:val="24"/>
         </w:rPr>
+        <w:t xml:space="preserve">Gerenciar Sistema </w:t>
+      </w:r>
+    </w:p>
+    <w:p>
+      <w:pPr>
+        <w:spacing w:after="240" w:line="240" w:lineRule="auto"/>
+        <w:jc w:val="both"/>
+        <w:rPr>
+          <w:rFonts w:ascii="Times New Roman" w:eastAsia="Times New Roman" w:hAnsi="Times New Roman" w:cs="Times New Roman"/>
+          <w:color w:val="000000"/>
+          <w:sz w:val="24"/>
+          <w:szCs w:val="24"/>
+        </w:rPr>
+      </w:pPr>
+      <w:r>
+        <w:rPr>
+          <w:rFonts w:ascii="Times New Roman" w:eastAsia="Times New Roman" w:hAnsi="Times New Roman" w:cs="Times New Roman"/>
+          <w:color w:val="000000"/>
+          <w:sz w:val="24"/>
+          <w:szCs w:val="24"/>
+        </w:rPr>
+        <w:t xml:space="preserve">O administrador terá os privilégios de administrador: gerenciar, cadastrar, pesquisar e visualizar animais, emitir relatórios. Irá gerenciar, cadastrar, pesquisar e visualizar unidades integradas, consegue criar, alterar e desativar unidades. </w:t>
+      </w:r>
+    </w:p>
+    <w:p>
+      <w:pPr>
+        <w:spacing w:after="240" w:line="240" w:lineRule="auto"/>
+        <w:jc w:val="both"/>
+        <w:rPr>
+          <w:rFonts w:ascii="Times New Roman" w:eastAsia="Times New Roman" w:hAnsi="Times New Roman" w:cs="Times New Roman"/>
+          <w:color w:val="000000"/>
+        </w:rPr>
+      </w:pPr>
+    </w:p>
+    <w:p>
+      <w:pPr>
+        <w:spacing w:after="240" w:line="240" w:lineRule="auto"/>
+        <w:jc w:val="center"/>
+        <w:rPr>
+          <w:rFonts w:ascii="Times New Roman" w:eastAsia="Times New Roman" w:hAnsi="Times New Roman" w:cs="Times New Roman"/>
+          <w:color w:val="000000"/>
+        </w:rPr>
+      </w:pPr>
+      <w:r>
+        <w:rPr>
+          <w:rFonts w:ascii="Times New Roman" w:eastAsia="Times New Roman" w:hAnsi="Times New Roman" w:cs="Times New Roman"/>
+          <w:noProof/>
+          <w:color w:val="000000"/>
+        </w:rPr>
         <w:lastRenderedPageBreak/>
-        <w:t xml:space="preserve">Gerenciar Sistema </w:t>
-      </w:r>
-    </w:p>
-    <w:p>
-      <w:pPr>
-        <w:spacing w:after="240" w:line="240" w:lineRule="auto"/>
-        <w:jc w:val="both"/>
-        <w:rPr>
-          <w:rFonts w:ascii="Times New Roman" w:eastAsia="Times New Roman" w:hAnsi="Times New Roman" w:cs="Times New Roman"/>
-          <w:color w:val="000000"/>
-          <w:sz w:val="24"/>
-          <w:szCs w:val="24"/>
-        </w:rPr>
-      </w:pPr>
-      <w:r>
-        <w:rPr>
-          <w:rFonts w:ascii="Times New Roman" w:eastAsia="Times New Roman" w:hAnsi="Times New Roman" w:cs="Times New Roman"/>
-          <w:color w:val="000000"/>
-          <w:sz w:val="24"/>
-          <w:szCs w:val="24"/>
-        </w:rPr>
-        <w:t xml:space="preserve">O administrador terá os privilégios de administrador: gerenciar, cadastrar, pesquisar e visualizar animais, emitir relatórios. Irá gerenciar, cadastrar, pesquisar e visualizar unidades integradas, consegue criar, alterar e desativar unidades. </w:t>
-      </w:r>
-    </w:p>
-    <w:p>
-      <w:pPr>
-        <w:spacing w:after="240" w:line="240" w:lineRule="auto"/>
-        <w:jc w:val="both"/>
-        <w:rPr>
-          <w:rFonts w:ascii="Times New Roman" w:eastAsia="Times New Roman" w:hAnsi="Times New Roman" w:cs="Times New Roman"/>
-          <w:color w:val="000000"/>
-        </w:rPr>
-      </w:pPr>
-    </w:p>
-    <w:p>
-      <w:pPr>
-        <w:spacing w:after="240" w:line="240" w:lineRule="auto"/>
-        <w:jc w:val="center"/>
-        <w:rPr>
-          <w:rFonts w:ascii="Times New Roman" w:eastAsia="Times New Roman" w:hAnsi="Times New Roman" w:cs="Times New Roman"/>
-          <w:color w:val="000000"/>
-        </w:rPr>
-      </w:pPr>
-      <w:r>
-        <w:rPr>
-          <w:rFonts w:ascii="Times New Roman" w:eastAsia="Times New Roman" w:hAnsi="Times New Roman" w:cs="Times New Roman"/>
-          <w:noProof/>
-          <w:color w:val="000000"/>
-        </w:rPr>
         <w:drawing>
           <wp:inline distT="0" distB="0" distL="0" distR="0">
             <wp:extent cx="5124450" cy="3991342"/>
@@ -8633,7 +8719,6 @@
           <w:noProof/>
           <w:color w:val="000000"/>
         </w:rPr>
-        <w:lastRenderedPageBreak/>
         <w:drawing>
           <wp:inline distT="0" distB="0" distL="0" distR="0">
             <wp:extent cx="5695950" cy="3974465"/>
@@ -8699,6 +8784,7 @@
           <w:noProof/>
           <w:color w:val="000000"/>
         </w:rPr>
+        <w:lastRenderedPageBreak/>
         <w:drawing>
           <wp:inline distT="0" distB="0" distL="0" distR="0">
             <wp:extent cx="5543550" cy="3907155"/>
@@ -8774,7 +8860,6 @@
           <w:noProof/>
           <w:color w:val="000000"/>
         </w:rPr>
-        <w:lastRenderedPageBreak/>
         <w:drawing>
           <wp:inline distT="0" distB="0" distL="0" distR="0">
             <wp:extent cx="4981575" cy="3890645"/>
@@ -9152,7 +9237,17 @@
           <w:sz w:val="24"/>
           <w:szCs w:val="24"/>
         </w:rPr>
-        <w:t xml:space="preserve"> (“Recuperação de Senha”) e área de texto com texto padrão de “Favor Atualize Minha Senha” para ser enviado ao administrador. Só será enviado o e-mail ao administrador se o e-mail do usuário for válido no banco de dados. </w:t>
+        <w:t xml:space="preserve"> (“Recuperação de Senha”) e área de texto com texto padrão de “Favor Atualize Minha Senha” </w:t>
+      </w:r>
+      <w:r>
+        <w:rPr>
+          <w:rFonts w:ascii="Times New Roman" w:eastAsia="Times New Roman" w:hAnsi="Times New Roman" w:cs="Times New Roman"/>
+          <w:color w:val="000000"/>
+          <w:sz w:val="24"/>
+          <w:szCs w:val="24"/>
+        </w:rPr>
+        <w:lastRenderedPageBreak/>
+        <w:t xml:space="preserve">para ser enviado ao administrador. Só será enviado o e-mail ao administrador se o e-mail do usuário for válido no banco de dados. </w:t>
       </w:r>
     </w:p>
     <w:p>
@@ -9305,7 +9400,6 @@
           <w:noProof/>
           <w:color w:val="000000"/>
         </w:rPr>
-        <w:lastRenderedPageBreak/>
         <w:drawing>
           <wp:inline distT="0" distB="0" distL="0" distR="0">
             <wp:extent cx="4438650" cy="3457575"/>
@@ -9371,6 +9465,7 @@
           <w:noProof/>
           <w:color w:val="000000"/>
         </w:rPr>
+        <w:lastRenderedPageBreak/>
         <w:drawing>
           <wp:inline distT="0" distB="0" distL="0" distR="0">
             <wp:extent cx="5019675" cy="3656965"/>
@@ -9436,7 +9531,6 @@
           <w:noProof/>
           <w:color w:val="000000"/>
         </w:rPr>
-        <w:lastRenderedPageBreak/>
         <w:drawing>
           <wp:inline distT="0" distB="0" distL="0" distR="0">
             <wp:extent cx="5153025" cy="4003040"/>
@@ -9522,6 +9616,7 @@
           <w:noProof/>
           <w:color w:val="000000"/>
         </w:rPr>
+        <w:lastRenderedPageBreak/>
         <w:drawing>
           <wp:inline distT="0" distB="0" distL="0" distR="0">
             <wp:extent cx="4810125" cy="3801745"/>
@@ -9630,8 +9725,6 @@
         </w:rPr>
         <w:t>Caso o</w:t>
       </w:r>
-      <w:bookmarkStart w:id="11" w:name="_GoBack"/>
-      <w:bookmarkEnd w:id="11"/>
       <w:r>
         <w:rPr>
           <w:rFonts w:ascii="Times New Roman" w:eastAsia="Times New Roman" w:hAnsi="Times New Roman" w:cs="Times New Roman"/>
@@ -9732,6 +9825,7 @@
           <w:sz w:val="24"/>
           <w:szCs w:val="24"/>
         </w:rPr>
+        <w:lastRenderedPageBreak/>
         <w:t>Registrar Recebimento de Animais</w:t>
       </w:r>
     </w:p>
@@ -9843,7 +9937,6 @@
           <w:noProof/>
           <w:color w:val="000000"/>
         </w:rPr>
-        <w:lastRenderedPageBreak/>
         <w:drawing>
           <wp:inline distT="0" distB="0" distL="0" distR="0">
             <wp:extent cx="4752975" cy="3817620"/>
@@ -9919,6 +10012,7 @@
           <w:noProof/>
           <w:color w:val="000000"/>
         </w:rPr>
+        <w:lastRenderedPageBreak/>
         <w:drawing>
           <wp:inline distT="0" distB="0" distL="0" distR="0">
             <wp:extent cx="5276850" cy="4210685"/>
@@ -9994,7 +10088,6 @@
           <w:noProof/>
           <w:color w:val="000000"/>
         </w:rPr>
-        <w:lastRenderedPageBreak/>
         <w:drawing>
           <wp:inline distT="0" distB="0" distL="0" distR="0">
             <wp:extent cx="6019800" cy="3697605"/>
@@ -10080,6 +10173,7 @@
           <w:sz w:val="24"/>
           <w:szCs w:val="24"/>
         </w:rPr>
+        <w:lastRenderedPageBreak/>
         <w:t>Triagem do Animal</w:t>
       </w:r>
     </w:p>
@@ -10346,7 +10440,6 @@
           <w:sz w:val="24"/>
           <w:szCs w:val="24"/>
         </w:rPr>
-        <w:lastRenderedPageBreak/>
         <w:t xml:space="preserve">Após a confirmação dos 3 requisitos normativos, fica disponível a definição da área de soltura pré-cadastrada por usuários. </w:t>
       </w:r>
     </w:p>
@@ -10581,7 +10674,17 @@
           <w:sz w:val="24"/>
           <w:szCs w:val="24"/>
         </w:rPr>
-        <w:t xml:space="preserve">Cada animal possui um perfil animal individual composto por 3 seções: 1) Dados básicos (onde são exibidos todos os dados básicos de cadastro); 2) Dados de triagem (onde todas as informações básicas e extra fornecidas na triagem são exibidas); 3) Dados de destinação (onde é exibido qual a destinação atual do animal). </w:t>
+        <w:t xml:space="preserve">Cada animal possui um perfil animal individual composto por 3 seções: 1) Dados básicos (onde são exibidos todos os dados básicos de cadastro); 2) Dados de triagem (onde todas as </w:t>
+      </w:r>
+      <w:r>
+        <w:rPr>
+          <w:rFonts w:ascii="Times New Roman" w:eastAsia="Times New Roman" w:hAnsi="Times New Roman" w:cs="Times New Roman"/>
+          <w:color w:val="000000"/>
+          <w:sz w:val="24"/>
+          <w:szCs w:val="24"/>
+        </w:rPr>
+        <w:lastRenderedPageBreak/>
+        <w:t xml:space="preserve">informações básicas e extra fornecidas na triagem são exibidas); 3) Dados de destinação (onde é exibido qual a destinação atual do animal). </w:t>
       </w:r>
     </w:p>
     <w:p>
@@ -10778,7 +10881,6 @@
           <w:noProof/>
           <w:color w:val="000000"/>
         </w:rPr>
-        <w:lastRenderedPageBreak/>
         <w:drawing>
           <wp:inline distT="0" distB="0" distL="0" distR="0">
             <wp:extent cx="4918075" cy="4326514"/>
@@ -10854,6 +10956,7 @@
           <w:noProof/>
           <w:color w:val="000000"/>
         </w:rPr>
+        <w:lastRenderedPageBreak/>
         <w:drawing>
           <wp:inline distT="0" distB="0" distL="0" distR="0">
             <wp:extent cx="5320030" cy="3874084"/>
@@ -10929,7 +11032,6 @@
           <w:sz w:val="24"/>
           <w:szCs w:val="24"/>
         </w:rPr>
-        <w:lastRenderedPageBreak/>
         <w:t>Emitir Relatórios</w:t>
       </w:r>
     </w:p>
@@ -11065,6 +11167,7 @@
           <w:sz w:val="24"/>
           <w:szCs w:val="24"/>
         </w:rPr>
+        <w:lastRenderedPageBreak/>
         <w:t xml:space="preserve">A opção de cadastro de área de soltura deve ser sempre disponível durante a definição da área de soltura na tela de destinação do animal. </w:t>
       </w:r>
     </w:p>
@@ -11232,7 +11335,6 @@
           <w:sz w:val="24"/>
           <w:szCs w:val="24"/>
         </w:rPr>
-        <w:lastRenderedPageBreak/>
         <w:t xml:space="preserve"> </w:t>
       </w:r>
       <w:r>
@@ -11638,7 +11740,6 @@
           <w:sz w:val="24"/>
           <w:szCs w:val="24"/>
         </w:rPr>
-        <w:lastRenderedPageBreak/>
         <w:t>Conclusão</w:t>
       </w:r>
     </w:p>
@@ -14820,7 +14921,7 @@
 </file>
 
 <file path=customXml/itemProps1.xml><?xml version="1.0" encoding="utf-8"?>
-<ds:datastoreItem xmlns:ds="http://schemas.openxmlformats.org/officeDocument/2006/customXml" ds:itemID="{61B42DA3-6A0E-4F62-B663-223CFA528294}">
+<ds:datastoreItem xmlns:ds="http://schemas.openxmlformats.org/officeDocument/2006/customXml" ds:itemID="{7480CBF7-634F-4698-B654-60325E577B94}">
   <ds:schemaRefs>
     <ds:schemaRef ds:uri="http://schemas.openxmlformats.org/officeDocument/2006/bibliography"/>
   </ds:schemaRefs>

</xml_diff>